<commit_message>
collision tests are coded yay
</commit_message>
<xml_diff>
--- a/ScreenLayout.docx
+++ b/ScreenLayout.docx
@@ -672,6 +672,7 @@
           </mc:Fallback>
         </mc:AlternateContent>
       </w:r>
+      <w:bookmarkStart w:id="0" w:name="_GoBack"/>
       <w:r>
         <w:rPr>
           <w:noProof/>
@@ -755,6 +756,7 @@
           </mc:Fallback>
         </mc:AlternateContent>
       </w:r>
+      <w:bookmarkEnd w:id="0"/>
       <w:r>
         <w:rPr>
           <w:noProof/>
@@ -1389,12 +1391,228 @@
       <w:pPr>
         <w:ind w:left="2160" w:firstLine="720"/>
       </w:pPr>
-      <w:bookmarkStart w:id="0" w:name="_GoBack"/>
     </w:p>
-    <w:bookmarkEnd w:id="0"/>
     <w:p/>
-    <w:p/>
-    <w:p/>
+    <w:p>
+      <w:r>
+        <w:rPr>
+          <w:noProof/>
+        </w:rPr>
+        <mc:AlternateContent>
+          <mc:Choice Requires="wps">
+            <w:drawing>
+              <wp:anchor distT="0" distB="0" distL="114300" distR="114300" simplePos="0" relativeHeight="251688960" behindDoc="0" locked="0" layoutInCell="1" allowOverlap="1" wp14:anchorId="5ADA4CEA" wp14:editId="03C59802">
+                <wp:simplePos x="0" y="0"/>
+                <wp:positionH relativeFrom="column">
+                  <wp:posOffset>3210560</wp:posOffset>
+                </wp:positionH>
+                <wp:positionV relativeFrom="paragraph">
+                  <wp:posOffset>290830</wp:posOffset>
+                </wp:positionV>
+                <wp:extent cx="533400" cy="522605"/>
+                <wp:effectExtent l="76200" t="0" r="76200" b="0"/>
+                <wp:wrapNone/>
+                <wp:docPr id="295" name="Lightning Bolt 295"/>
+                <wp:cNvGraphicFramePr/>
+                <a:graphic xmlns:a="http://schemas.openxmlformats.org/drawingml/2006/main">
+                  <a:graphicData uri="http://schemas.microsoft.com/office/word/2010/wordprocessingShape">
+                    <wps:wsp>
+                      <wps:cNvSpPr/>
+                      <wps:spPr>
+                        <a:xfrm rot="19239949">
+                          <a:off x="0" y="0"/>
+                          <a:ext cx="533400" cy="522605"/>
+                        </a:xfrm>
+                        <a:prstGeom prst="lightningBolt">
+                          <a:avLst/>
+                        </a:prstGeom>
+                        <a:solidFill>
+                          <a:srgbClr val="FFFF00"/>
+                        </a:solidFill>
+                      </wps:spPr>
+                      <wps:style>
+                        <a:lnRef idx="2">
+                          <a:schemeClr val="accent1">
+                            <a:shade val="50000"/>
+                          </a:schemeClr>
+                        </a:lnRef>
+                        <a:fillRef idx="1">
+                          <a:schemeClr val="accent1"/>
+                        </a:fillRef>
+                        <a:effectRef idx="0">
+                          <a:schemeClr val="accent1"/>
+                        </a:effectRef>
+                        <a:fontRef idx="minor">
+                          <a:schemeClr val="lt1"/>
+                        </a:fontRef>
+                      </wps:style>
+                      <wps:bodyPr rot="0" spcFirstLastPara="0" vertOverflow="overflow" horzOverflow="overflow" vert="horz" wrap="square" lIns="91440" tIns="45720" rIns="91440" bIns="45720" numCol="1" spcCol="0" rtlCol="0" fromWordArt="0" anchor="ctr" anchorCtr="0" forceAA="0" compatLnSpc="1">
+                        <a:prstTxWarp prst="textNoShape">
+                          <a:avLst/>
+                        </a:prstTxWarp>
+                        <a:noAutofit/>
+                      </wps:bodyPr>
+                    </wps:wsp>
+                  </a:graphicData>
+                </a:graphic>
+                <wp14:sizeRelH relativeFrom="margin">
+                  <wp14:pctWidth>0</wp14:pctWidth>
+                </wp14:sizeRelH>
+                <wp14:sizeRelV relativeFrom="margin">
+                  <wp14:pctHeight>0</wp14:pctHeight>
+                </wp14:sizeRelV>
+              </wp:anchor>
+            </w:drawing>
+          </mc:Choice>
+          <mc:Fallback>
+            <w:pict>
+              <v:shapetype id="_x0000_t73" coordsize="21600,21600" o:spt="73" path="m8472,l,3890,7602,8382,5022,9705r7200,4192l10012,14915r11588,6685l14767,12877r1810,-870l11050,6797r1810,-717xe">
+                <v:stroke joinstyle="miter"/>
+                <v:path o:connecttype="custom" o:connectlocs="8472,0;0,3890;5022,9705;10012,14915;21600,21600;16577,12007;12860,6080" o:connectangles="270,270,180,180,90,0,0" textboxrect="8757,7437,13917,14277"/>
+              </v:shapetype>
+              <v:shape id="Lightning Bolt 295" o:spid="_x0000_s1026" type="#_x0000_t73" style="position:absolute;margin-left:252.8pt;margin-top:22.9pt;width:42pt;height:41.15pt;rotation:-2577805fd;z-index:251688960;visibility:visible;mso-wrap-style:square;mso-width-percent:0;mso-height-percent:0;mso-wrap-distance-left:9pt;mso-wrap-distance-top:0;mso-wrap-distance-right:9pt;mso-wrap-distance-bottom:0;mso-position-horizontal:absolute;mso-position-horizontal-relative:text;mso-position-vertical:absolute;mso-position-vertical-relative:text;mso-width-percent:0;mso-height-percent:0;mso-width-relative:margin;mso-height-relative:margin;v-text-anchor:middle" o:gfxdata="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" fillcolor="yellow" strokecolor="#243f60 [1604]" strokeweight="2pt"/>
+            </w:pict>
+          </mc:Fallback>
+        </mc:AlternateContent>
+      </w:r>
+    </w:p>
+    <w:p>
+      <w:r>
+        <w:rPr>
+          <w:noProof/>
+        </w:rPr>
+        <mc:AlternateContent>
+          <mc:Choice Requires="wps">
+            <w:drawing>
+              <wp:anchor distT="0" distB="0" distL="114300" distR="114300" simplePos="0" relativeHeight="251687936" behindDoc="0" locked="0" layoutInCell="1" allowOverlap="1" wp14:anchorId="0E48FF64" wp14:editId="217A63D1">
+                <wp:simplePos x="0" y="0"/>
+                <wp:positionH relativeFrom="column">
+                  <wp:posOffset>922350</wp:posOffset>
+                </wp:positionH>
+                <wp:positionV relativeFrom="paragraph">
+                  <wp:posOffset>168441</wp:posOffset>
+                </wp:positionV>
+                <wp:extent cx="3697357" cy="564542"/>
+                <wp:effectExtent l="0" t="0" r="0" b="26035"/>
+                <wp:wrapNone/>
+                <wp:docPr id="294" name="Curved Down Arrow 294"/>
+                <wp:cNvGraphicFramePr/>
+                <a:graphic xmlns:a="http://schemas.openxmlformats.org/drawingml/2006/main">
+                  <a:graphicData uri="http://schemas.microsoft.com/office/word/2010/wordprocessingShape">
+                    <wps:wsp>
+                      <wps:cNvSpPr/>
+                      <wps:spPr>
+                        <a:xfrm>
+                          <a:off x="0" y="0"/>
+                          <a:ext cx="3697357" cy="564542"/>
+                        </a:xfrm>
+                        <a:prstGeom prst="curvedDownArrow">
+                          <a:avLst/>
+                        </a:prstGeom>
+                      </wps:spPr>
+                      <wps:style>
+                        <a:lnRef idx="2">
+                          <a:schemeClr val="accent1">
+                            <a:shade val="50000"/>
+                          </a:schemeClr>
+                        </a:lnRef>
+                        <a:fillRef idx="1">
+                          <a:schemeClr val="accent1"/>
+                        </a:fillRef>
+                        <a:effectRef idx="0">
+                          <a:schemeClr val="accent1"/>
+                        </a:effectRef>
+                        <a:fontRef idx="minor">
+                          <a:schemeClr val="lt1"/>
+                        </a:fontRef>
+                      </wps:style>
+                      <wps:bodyPr rot="0" spcFirstLastPara="0" vertOverflow="overflow" horzOverflow="overflow" vert="horz" wrap="square" lIns="91440" tIns="45720" rIns="91440" bIns="45720" numCol="1" spcCol="0" rtlCol="0" fromWordArt="0" anchor="ctr" anchorCtr="0" forceAA="0" compatLnSpc="1">
+                        <a:prstTxWarp prst="textNoShape">
+                          <a:avLst/>
+                        </a:prstTxWarp>
+                        <a:noAutofit/>
+                      </wps:bodyPr>
+                    </wps:wsp>
+                  </a:graphicData>
+                </a:graphic>
+                <wp14:sizeRelH relativeFrom="margin">
+                  <wp14:pctWidth>0</wp14:pctWidth>
+                </wp14:sizeRelH>
+                <wp14:sizeRelV relativeFrom="margin">
+                  <wp14:pctHeight>0</wp14:pctHeight>
+                </wp14:sizeRelV>
+              </wp:anchor>
+            </w:drawing>
+          </mc:Choice>
+          <mc:Fallback>
+            <w:pict>
+              <v:shapetype id="_x0000_t105" coordsize="21600,21600" o:spt="105" adj="12960,19440,14400" path="wr,0@3@23,0@22@4,0@15,0@1@23@7,0@13@2l@14@2@8@22@12@2at,0@3@23@11@2@17@26@15,0@1@23@17@26@15@22xewr,0@3@23@4,0@17@26nfe">
+                <v:stroke joinstyle="miter"/>
+                <v:formulas>
+                  <v:f eqn="val #0"/>
+                  <v:f eqn="val #1"/>
+                  <v:f eqn="val #2"/>
+                  <v:f eqn="sum #0 width #1"/>
+                  <v:f eqn="prod @3 1 2"/>
+                  <v:f eqn="sum #1 #1 width"/>
+                  <v:f eqn="sum @5 #1 #0"/>
+                  <v:f eqn="prod @6 1 2"/>
+                  <v:f eqn="mid width #0"/>
+                  <v:f eqn="sum height 0 #2"/>
+                  <v:f eqn="ellipse @9 height @4"/>
+                  <v:f eqn="sum @4 @10 0"/>
+                  <v:f eqn="sum @11 #1 width"/>
+                  <v:f eqn="sum @7 @10 0"/>
+                  <v:f eqn="sum @12 width #0"/>
+                  <v:f eqn="sum @5 0 #0"/>
+                  <v:f eqn="prod @15 1 2"/>
+                  <v:f eqn="mid @4 @7"/>
+                  <v:f eqn="sum #0 #1 width"/>
+                  <v:f eqn="prod @18 1 2"/>
+                  <v:f eqn="sum @17 0 @19"/>
+                  <v:f eqn="val width"/>
+                  <v:f eqn="val height"/>
+                  <v:f eqn="prod height 2 1"/>
+                  <v:f eqn="sum @17 0 @4"/>
+                  <v:f eqn="ellipse @24 @4 height"/>
+                  <v:f eqn="sum height 0 @25"/>
+                  <v:f eqn="sum @8 128 0"/>
+                  <v:f eqn="prod @5 1 2"/>
+                  <v:f eqn="sum @5 0 128"/>
+                  <v:f eqn="sum #0 @17 @12"/>
+                  <v:f eqn="ellipse @20 @4 height"/>
+                  <v:f eqn="sum width 0 #0"/>
+                  <v:f eqn="prod @32 1 2"/>
+                  <v:f eqn="prod height height 1"/>
+                  <v:f eqn="prod @9 @9 1"/>
+                  <v:f eqn="sum @34 0 @35"/>
+                  <v:f eqn="sqrt @36"/>
+                  <v:f eqn="sum @37 height 0"/>
+                  <v:f eqn="prod width height @38"/>
+                  <v:f eqn="sum @39 64 0"/>
+                  <v:f eqn="prod #0 1 2"/>
+                  <v:f eqn="ellipse @33 @41 height"/>
+                  <v:f eqn="sum height 0 @42"/>
+                  <v:f eqn="sum @43 64 0"/>
+                  <v:f eqn="prod @4 1 2"/>
+                  <v:f eqn="sum #1 0 @45"/>
+                  <v:f eqn="prod height 4390 32768"/>
+                  <v:f eqn="prod height 28378 32768"/>
+                </v:formulas>
+                <v:path o:extrusionok="f" o:connecttype="custom" o:connectlocs="@17,0;@16,@22;@12,@2;@8,@22;@14,@2" o:connectangles="270,90,90,90,0" textboxrect="@45,@47,@46,@48"/>
+                <v:handles>
+                  <v:h position="#0,bottomRight" xrange="@40,@29"/>
+                  <v:h position="#1,bottomRight" xrange="@27,@21"/>
+                  <v:h position="bottomRight,#2" yrange="@44,@22"/>
+                </v:handles>
+                <o:complex v:ext="view"/>
+              </v:shapetype>
+              <v:shape id="Curved Down Arrow 294" o:spid="_x0000_s1026" type="#_x0000_t105" style="position:absolute;margin-left:72.65pt;margin-top:13.25pt;width:291.15pt;height:44.45pt;z-index:251687936;visibility:visible;mso-wrap-style:square;mso-width-percent:0;mso-height-percent:0;mso-wrap-distance-left:9pt;mso-wrap-distance-top:0;mso-wrap-distance-right:9pt;mso-wrap-distance-bottom:0;mso-position-horizontal:absolute;mso-position-horizontal-relative:text;mso-position-vertical:absolute;mso-position-vertical-relative:text;mso-width-percent:0;mso-height-percent:0;mso-width-relative:margin;mso-height-relative:margin;v-text-anchor:middle" o:gfxdata="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" adj="19951,21188,16200" fillcolor="#4f81bd [3204]" strokecolor="#243f60 [1604]" strokeweight="2pt"/>
+            </w:pict>
+          </mc:Fallback>
+        </mc:AlternateContent>
+      </w:r>
+    </w:p>
     <w:p>
       <w:r>
         <w:tab/>
@@ -2584,7 +2802,7 @@
 </file>
 
 <file path=customXml/itemProps1.xml><?xml version="1.0" encoding="utf-8"?>
-<ds:datastoreItem xmlns:ds="http://schemas.openxmlformats.org/officeDocument/2006/customXml" ds:itemID="{E356E5E1-CCFE-4694-9C69-19F09B95FC18}">
+<ds:datastoreItem xmlns:ds="http://schemas.openxmlformats.org/officeDocument/2006/customXml" ds:itemID="{99028382-65BF-491F-BFB3-CC1045F10901}">
   <ds:schemaRefs>
     <ds:schemaRef ds:uri="http://schemas.openxmlformats.org/officeDocument/2006/bibliography"/>
   </ds:schemaRefs>

</xml_diff>